<commit_message>
added a bunch of notes
</commit_message>
<xml_diff>
--- a/final-deliverables/presentation-materials/presentation-notes.docx
+++ b/final-deliverables/presentation-materials/presentation-notes.docx
@@ -2,10 +2,201 @@
 <file path=word/document.xml><?xml version="1.0" encoding="utf-8"?>
 <w:document xmlns:wpc="http://schemas.microsoft.com/office/word/2010/wordprocessingCanvas" xmlns:cx="http://schemas.microsoft.com/office/drawing/2014/chartex" xmlns:cx1="http://schemas.microsoft.com/office/drawing/2015/9/8/chartex" xmlns:cx2="http://schemas.microsoft.com/office/drawing/2015/10/21/chartex" xmlns:cx3="http://schemas.microsoft.com/office/drawing/2016/5/9/chartex" xmlns:cx4="http://schemas.microsoft.com/office/drawing/2016/5/10/chartex" xmlns:cx5="http://schemas.microsoft.com/office/drawing/2016/5/11/chartex" xmlns:cx6="http://schemas.microsoft.com/office/drawing/2016/5/12/chartex" xmlns:cx7="http://schemas.microsoft.com/office/drawing/2016/5/13/chartex" xmlns:cx8="http://schemas.microsoft.com/office/drawing/2016/5/14/chartex" xmlns:mc="http://schemas.openxmlformats.org/markup-compatibility/2006" xmlns:aink="http://schemas.microsoft.com/office/drawing/2016/ink" xmlns:am3d="http://schemas.microsoft.com/office/drawing/2017/model3d" xmlns:o="urn:schemas-microsoft-com:office:office" xmlns:r="http://schemas.openxmlformats.org/officeDocument/2006/relationships" xmlns:m="http://schemas.openxmlformats.org/officeDocument/2006/math" xmlns:v="urn:schemas-microsoft-com:vml" xmlns:wp14="http://schemas.microsoft.com/office/word/2010/wordprocessingDrawing" xmlns:wp="http://schemas.openxmlformats.org/drawingml/2006/wordprocessingDrawing" xmlns:w10="urn:schemas-microsoft-com:office:word" xmlns:w="http://schemas.openxmlformats.org/wordprocessingml/2006/main" xmlns:w14="http://schemas.microsoft.com/office/word/2010/wordml" xmlns:w15="http://schemas.microsoft.com/office/word/2012/wordml" xmlns:w16cid="http://schemas.microsoft.com/office/word/2016/wordml/cid" xmlns:w16se="http://schemas.microsoft.com/office/word/2015/wordml/symex" xmlns:wpg="http://schemas.microsoft.com/office/word/2010/wordprocessingGroup" xmlns:wpi="http://schemas.microsoft.com/office/word/2010/wordprocessingInk" xmlns:wne="http://schemas.microsoft.com/office/word/2006/wordml" xmlns:wps="http://schemas.microsoft.com/office/word/2010/wordprocessingShape" mc:Ignorable="w14 w15 w16se w16cid wp14">
   <w:body>
-    <w:p/>
-    <w:p/>
-    <w:p/>
-    <w:p/>
+    <w:p>
+      <w:pPr>
+        <w:rPr>
+          <w:b/>
+          <w:bCs/>
+        </w:rPr>
+      </w:pPr>
+      <w:r>
+        <w:rPr>
+          <w:b/>
+          <w:bCs/>
+        </w:rPr>
+        <w:t>SLIDE: RESEARCH QUESTION</w:t>
+      </w:r>
+    </w:p>
+    <w:p>
+      <w:pPr>
+        <w:pStyle w:val="ListParagraph"/>
+        <w:numPr>
+          <w:ilvl w:val="0"/>
+          <w:numId w:val="3"/>
+        </w:numPr>
+      </w:pPr>
+      <w:r>
+        <w:t>This project is grounded in a larger project exploring potential links between author citation representation in English-language dictionaries and the development of the western literary canon</w:t>
+      </w:r>
+    </w:p>
+    <w:p>
+      <w:pPr>
+        <w:pStyle w:val="ListParagraph"/>
+        <w:numPr>
+          <w:ilvl w:val="0"/>
+          <w:numId w:val="3"/>
+        </w:numPr>
+      </w:pPr>
+      <w:r>
+        <w:t xml:space="preserve">My core research questions are “who is cited </w:t>
+      </w:r>
+      <w:r>
+        <w:t>Who is cited in English-language dictionaries?</w:t>
+      </w:r>
+      <w:r>
+        <w:t xml:space="preserve"> and</w:t>
+      </w:r>
+      <w:r>
+        <w:t xml:space="preserve"> How does this citation corpus compare to the English literary canon?</w:t>
+      </w:r>
+      <w:r>
+        <w:t>”</w:t>
+      </w:r>
+    </w:p>
+    <w:p>
+      <w:pPr>
+        <w:pStyle w:val="ListParagraph"/>
+        <w:numPr>
+          <w:ilvl w:val="1"/>
+          <w:numId w:val="3"/>
+        </w:numPr>
+      </w:pPr>
+      <w:r>
+        <w:rPr>
+          <w:color w:val="FF0000"/>
+        </w:rPr>
+        <w:t>In support</w:t>
+      </w:r>
+      <w:r>
+        <w:rPr>
+          <w:color w:val="FF0000"/>
+        </w:rPr>
+        <w:t xml:space="preserve"> of </w:t>
+      </w:r>
+      <w:r>
+        <w:t xml:space="preserve">those questions, this project explored the following question: </w:t>
+      </w:r>
+      <w:r>
+        <w:rPr>
+          <w:color w:val="FF0000"/>
+        </w:rPr>
+        <w:t>Can digital literature repositories be aggregated to build a recognizable literary canon dataset?</w:t>
+      </w:r>
+    </w:p>
+    <w:p>
+      <w:pPr>
+        <w:pStyle w:val="ListParagraph"/>
+        <w:numPr>
+          <w:ilvl w:val="1"/>
+          <w:numId w:val="3"/>
+        </w:numPr>
+      </w:pPr>
+      <w:r>
+        <w:rPr>
+          <w:color w:val="FF0000"/>
+        </w:rPr>
+        <w:t xml:space="preserve">Do </w:t>
+      </w:r>
+      <w:bookmarkStart w:id="0" w:name="_GoBack"/>
+      <w:bookmarkEnd w:id="0"/>
+      <w:r>
+        <w:rPr>
+          <w:color w:val="FF0000"/>
+        </w:rPr>
+        <w:t>recurring authors in aggregated digital literature repositories form a literary canon dataset?</w:t>
+      </w:r>
+    </w:p>
+    <w:p>
+      <w:pPr>
+        <w:pStyle w:val="ListParagraph"/>
+        <w:numPr>
+          <w:ilvl w:val="1"/>
+          <w:numId w:val="3"/>
+        </w:numPr>
+      </w:pPr>
+      <w:r>
+        <w:rPr>
+          <w:color w:val="FF0000"/>
+        </w:rPr>
+        <w:t>Does aggregating recurring authors from digital literature repositories form a recognizable literary canon dataset?</w:t>
+      </w:r>
+    </w:p>
+    <w:p/>
+    <w:p>
+      <w:pPr>
+        <w:rPr>
+          <w:b/>
+          <w:bCs/>
+        </w:rPr>
+      </w:pPr>
+      <w:r>
+        <w:rPr>
+          <w:b/>
+          <w:bCs/>
+        </w:rPr>
+        <w:t>OBJECTIVES</w:t>
+      </w:r>
+    </w:p>
+    <w:p>
+      <w:pPr>
+        <w:pStyle w:val="ListParagraph"/>
+        <w:numPr>
+          <w:ilvl w:val="0"/>
+          <w:numId w:val="3"/>
+        </w:numPr>
+      </w:pPr>
+      <w:r>
+        <w:t>In pursuit of that question, I had the following objectives:</w:t>
+      </w:r>
+    </w:p>
+    <w:p>
+      <w:pPr>
+        <w:pStyle w:val="ListParagraph"/>
+        <w:numPr>
+          <w:ilvl w:val="1"/>
+          <w:numId w:val="3"/>
+        </w:numPr>
+      </w:pPr>
+      <w:r>
+        <w:t>Aggregate author citation metadata from literary databases to explore prevalence of individual authors</w:t>
+      </w:r>
+    </w:p>
+    <w:p>
+      <w:pPr>
+        <w:pStyle w:val="ListParagraph"/>
+        <w:numPr>
+          <w:ilvl w:val="1"/>
+          <w:numId w:val="3"/>
+        </w:numPr>
+        <w:rPr>
+          <w:color w:val="FF0000"/>
+        </w:rPr>
+      </w:pPr>
+      <w:r>
+        <w:rPr>
+          <w:color w:val="FF0000"/>
+        </w:rPr>
+        <w:t xml:space="preserve">Analyze </w:t>
+      </w:r>
+      <w:r>
+        <w:rPr>
+          <w:color w:val="FF0000"/>
+        </w:rPr>
+        <w:t>most prevalent authors and //////</w:t>
+      </w:r>
+    </w:p>
+    <w:p>
+      <w:pPr>
+        <w:pStyle w:val="ListParagraph"/>
+        <w:numPr>
+          <w:ilvl w:val="1"/>
+          <w:numId w:val="3"/>
+        </w:numPr>
+      </w:pPr>
+      <w:r>
+        <w:t>Build a corpus of author citations for use in future literary history research</w:t>
+      </w:r>
+    </w:p>
     <w:p/>
     <w:p/>
     <w:p>
@@ -116,10 +307,7 @@
       </w:r>
       <w:proofErr w:type="spellEnd"/>
       <w:r>
-        <w:t xml:space="preserve"> to consolidate author repeats and get total counts</w:t>
-      </w:r>
-      <w:r>
-        <w:t xml:space="preserve"> </w:t>
+        <w:t xml:space="preserve"> to consolidate author repeats and get total counts </w:t>
       </w:r>
     </w:p>
     <w:p>
@@ -166,8 +354,6 @@
       <w:r>
         <w:t xml:space="preserve"> “text to column” feature to split the records into their data points</w:t>
       </w:r>
-      <w:bookmarkStart w:id="0" w:name="_GoBack"/>
-      <w:bookmarkEnd w:id="0"/>
     </w:p>
     <w:p/>
     <w:p/>
@@ -208,6 +394,7 @@
           <w:b/>
           <w:bCs/>
         </w:rPr>
+        <w:lastRenderedPageBreak/>
         <w:t>provenance</w:t>
       </w:r>
       <w:r>
@@ -405,7 +592,6 @@
         </w:numPr>
       </w:pPr>
       <w:r>
-        <w:lastRenderedPageBreak/>
         <w:t>none really needed besides occasional hand-editing</w:t>
       </w:r>
     </w:p>
@@ -498,10 +684,7 @@
         <w:t xml:space="preserve">: </w:t>
       </w:r>
       <w:r>
-        <w:t xml:space="preserve">download HTML source of catalogue, run </w:t>
-      </w:r>
-      <w:r>
-        <w:t>XPATH queries to extract author name and count information, copied and pasted into an excel spreadsheet</w:t>
+        <w:t>download HTML source of catalogue, run XPATH queries to extract author name and count information, copied and pasted into an excel spreadsheet</w:t>
       </w:r>
     </w:p>
     <w:p>
@@ -1024,13 +1207,102 @@
         <w:t>SLIDE: Preliminary results</w:t>
       </w:r>
     </w:p>
-    <w:p/>
-    <w:p>
-      <w:proofErr w:type="spellStart"/>
-      <w:r>
-        <w:t>fff</w:t>
-      </w:r>
-      <w:proofErr w:type="spellEnd"/>
+    <w:p>
+      <w:pPr>
+        <w:pStyle w:val="ListParagraph"/>
+        <w:numPr>
+          <w:ilvl w:val="0"/>
+          <w:numId w:val="1"/>
+        </w:numPr>
+      </w:pPr>
+    </w:p>
+    <w:p/>
+    <w:p/>
+    <w:p>
+      <w:pPr>
+        <w:rPr>
+          <w:b/>
+          <w:bCs/>
+        </w:rPr>
+      </w:pPr>
+    </w:p>
+    <w:p>
+      <w:pPr>
+        <w:rPr>
+          <w:b/>
+          <w:bCs/>
+        </w:rPr>
+      </w:pPr>
+      <w:r>
+        <w:rPr>
+          <w:b/>
+          <w:bCs/>
+        </w:rPr>
+        <w:t>SLIDE: Discussion of value</w:t>
+      </w:r>
+    </w:p>
+    <w:p>
+      <w:pPr>
+        <w:pStyle w:val="ListParagraph"/>
+        <w:numPr>
+          <w:ilvl w:val="0"/>
+          <w:numId w:val="1"/>
+        </w:numPr>
+      </w:pPr>
+      <w:r>
+        <w:t xml:space="preserve">Value limited by scope – </w:t>
+      </w:r>
+      <w:r>
+        <w:t>I would need to work with many more datasets to use the corpus in the way I was hoping for my future research</w:t>
+      </w:r>
+    </w:p>
+    <w:p/>
+    <w:p>
+      <w:pPr>
+        <w:pStyle w:val="ListParagraph"/>
+        <w:numPr>
+          <w:ilvl w:val="0"/>
+          <w:numId w:val="1"/>
+        </w:numPr>
+      </w:pPr>
+      <w:r>
+        <w:t>T</w:t>
+      </w:r>
+      <w:r>
+        <w:t xml:space="preserve">his was a good pilot program for gathering, standardizing, and combining digital literature repository catalog data, but as of right now the results are insufficient for further application in </w:t>
+      </w:r>
+      <w:proofErr w:type="gramStart"/>
+      <w:r>
+        <w:t>other</w:t>
+      </w:r>
+      <w:proofErr w:type="gramEnd"/>
+      <w:r>
+        <w:t xml:space="preserve"> research.</w:t>
+      </w:r>
+      <w:r>
+        <w:t xml:space="preserve"> However, I think my methods have a strong potential for broader application in the futur</w:t>
+      </w:r>
+      <w:r>
+        <w:t>e</w:t>
+      </w:r>
+    </w:p>
+    <w:p/>
+    <w:p>
+      <w:pPr>
+        <w:pStyle w:val="ListParagraph"/>
+      </w:pPr>
+    </w:p>
+    <w:p>
+      <w:pPr>
+        <w:pStyle w:val="ListParagraph"/>
+        <w:numPr>
+          <w:ilvl w:val="0"/>
+          <w:numId w:val="1"/>
+        </w:numPr>
+      </w:pPr>
+      <w:r>
+        <w:t>Good practice in familiarizing myself with the data structures, cleaning process, and new processing methods.</w:t>
+      </w:r>
     </w:p>
     <w:sectPr>
       <w:pgSz w:w="12240" w:h="15840"/>
@@ -1157,6 +1429,146 @@
     </w:lvl>
   </w:abstractNum>
   <w:abstractNum w:abstractNumId="1" w15:restartNumberingAfterBreak="0">
+    <w:nsid w:val="1B1A7BE9"/>
+    <w:multiLevelType w:val="hybridMultilevel"/>
+    <w:tmpl w:val="E506A4BA"/>
+    <w:lvl w:ilvl="0" w:tplc="E4BE06FA">
+      <w:start w:val="1"/>
+      <w:numFmt w:val="bullet"/>
+      <w:lvlText w:val="■"/>
+      <w:lvlJc w:val="left"/>
+      <w:pPr>
+        <w:tabs>
+          <w:tab w:val="num" w:pos="720"/>
+        </w:tabs>
+        <w:ind w:left="720" w:hanging="360"/>
+      </w:pPr>
+      <w:rPr>
+        <w:rFonts w:ascii="Franklin Gothic Book" w:hAnsi="Franklin Gothic Book" w:hint="default"/>
+      </w:rPr>
+    </w:lvl>
+    <w:lvl w:ilvl="1" w:tplc="F94EEFA4" w:tentative="1">
+      <w:start w:val="1"/>
+      <w:numFmt w:val="bullet"/>
+      <w:lvlText w:val="■"/>
+      <w:lvlJc w:val="left"/>
+      <w:pPr>
+        <w:tabs>
+          <w:tab w:val="num" w:pos="1440"/>
+        </w:tabs>
+        <w:ind w:left="1440" w:hanging="360"/>
+      </w:pPr>
+      <w:rPr>
+        <w:rFonts w:ascii="Franklin Gothic Book" w:hAnsi="Franklin Gothic Book" w:hint="default"/>
+      </w:rPr>
+    </w:lvl>
+    <w:lvl w:ilvl="2" w:tplc="06CABA62" w:tentative="1">
+      <w:start w:val="1"/>
+      <w:numFmt w:val="bullet"/>
+      <w:lvlText w:val="■"/>
+      <w:lvlJc w:val="left"/>
+      <w:pPr>
+        <w:tabs>
+          <w:tab w:val="num" w:pos="2160"/>
+        </w:tabs>
+        <w:ind w:left="2160" w:hanging="360"/>
+      </w:pPr>
+      <w:rPr>
+        <w:rFonts w:ascii="Franklin Gothic Book" w:hAnsi="Franklin Gothic Book" w:hint="default"/>
+      </w:rPr>
+    </w:lvl>
+    <w:lvl w:ilvl="3" w:tplc="B25ACD3A" w:tentative="1">
+      <w:start w:val="1"/>
+      <w:numFmt w:val="bullet"/>
+      <w:lvlText w:val="■"/>
+      <w:lvlJc w:val="left"/>
+      <w:pPr>
+        <w:tabs>
+          <w:tab w:val="num" w:pos="2880"/>
+        </w:tabs>
+        <w:ind w:left="2880" w:hanging="360"/>
+      </w:pPr>
+      <w:rPr>
+        <w:rFonts w:ascii="Franklin Gothic Book" w:hAnsi="Franklin Gothic Book" w:hint="default"/>
+      </w:rPr>
+    </w:lvl>
+    <w:lvl w:ilvl="4" w:tplc="B94C1FFA" w:tentative="1">
+      <w:start w:val="1"/>
+      <w:numFmt w:val="bullet"/>
+      <w:lvlText w:val="■"/>
+      <w:lvlJc w:val="left"/>
+      <w:pPr>
+        <w:tabs>
+          <w:tab w:val="num" w:pos="3600"/>
+        </w:tabs>
+        <w:ind w:left="3600" w:hanging="360"/>
+      </w:pPr>
+      <w:rPr>
+        <w:rFonts w:ascii="Franklin Gothic Book" w:hAnsi="Franklin Gothic Book" w:hint="default"/>
+      </w:rPr>
+    </w:lvl>
+    <w:lvl w:ilvl="5" w:tplc="16AC4288" w:tentative="1">
+      <w:start w:val="1"/>
+      <w:numFmt w:val="bullet"/>
+      <w:lvlText w:val="■"/>
+      <w:lvlJc w:val="left"/>
+      <w:pPr>
+        <w:tabs>
+          <w:tab w:val="num" w:pos="4320"/>
+        </w:tabs>
+        <w:ind w:left="4320" w:hanging="360"/>
+      </w:pPr>
+      <w:rPr>
+        <w:rFonts w:ascii="Franklin Gothic Book" w:hAnsi="Franklin Gothic Book" w:hint="default"/>
+      </w:rPr>
+    </w:lvl>
+    <w:lvl w:ilvl="6" w:tplc="C5DE7E5E" w:tentative="1">
+      <w:start w:val="1"/>
+      <w:numFmt w:val="bullet"/>
+      <w:lvlText w:val="■"/>
+      <w:lvlJc w:val="left"/>
+      <w:pPr>
+        <w:tabs>
+          <w:tab w:val="num" w:pos="5040"/>
+        </w:tabs>
+        <w:ind w:left="5040" w:hanging="360"/>
+      </w:pPr>
+      <w:rPr>
+        <w:rFonts w:ascii="Franklin Gothic Book" w:hAnsi="Franklin Gothic Book" w:hint="default"/>
+      </w:rPr>
+    </w:lvl>
+    <w:lvl w:ilvl="7" w:tplc="4EC41F06" w:tentative="1">
+      <w:start w:val="1"/>
+      <w:numFmt w:val="bullet"/>
+      <w:lvlText w:val="■"/>
+      <w:lvlJc w:val="left"/>
+      <w:pPr>
+        <w:tabs>
+          <w:tab w:val="num" w:pos="5760"/>
+        </w:tabs>
+        <w:ind w:left="5760" w:hanging="360"/>
+      </w:pPr>
+      <w:rPr>
+        <w:rFonts w:ascii="Franklin Gothic Book" w:hAnsi="Franklin Gothic Book" w:hint="default"/>
+      </w:rPr>
+    </w:lvl>
+    <w:lvl w:ilvl="8" w:tplc="AD1EDC76" w:tentative="1">
+      <w:start w:val="1"/>
+      <w:numFmt w:val="bullet"/>
+      <w:lvlText w:val="■"/>
+      <w:lvlJc w:val="left"/>
+      <w:pPr>
+        <w:tabs>
+          <w:tab w:val="num" w:pos="6480"/>
+        </w:tabs>
+        <w:ind w:left="6480" w:hanging="360"/>
+      </w:pPr>
+      <w:rPr>
+        <w:rFonts w:ascii="Franklin Gothic Book" w:hAnsi="Franklin Gothic Book" w:hint="default"/>
+      </w:rPr>
+    </w:lvl>
+  </w:abstractNum>
+  <w:abstractNum w:abstractNumId="2" w15:restartNumberingAfterBreak="0">
     <w:nsid w:val="3208298C"/>
     <w:multiLevelType w:val="hybridMultilevel"/>
     <w:tmpl w:val="B9D499C6"/>
@@ -1268,11 +1680,129 @@
       </w:rPr>
     </w:lvl>
   </w:abstractNum>
+  <w:abstractNum w:abstractNumId="3" w15:restartNumberingAfterBreak="0">
+    <w:nsid w:val="571505A5"/>
+    <w:multiLevelType w:val="hybridMultilevel"/>
+    <w:tmpl w:val="096CAEBE"/>
+    <w:lvl w:ilvl="0" w:tplc="A75AD5BC">
+      <w:numFmt w:val="bullet"/>
+      <w:lvlText w:val="-"/>
+      <w:lvlJc w:val="left"/>
+      <w:pPr>
+        <w:ind w:left="720" w:hanging="360"/>
+      </w:pPr>
+      <w:rPr>
+        <w:rFonts w:ascii="Arial" w:eastAsiaTheme="minorHAnsi" w:hAnsi="Arial" w:cs="Arial" w:hint="default"/>
+      </w:rPr>
+    </w:lvl>
+    <w:lvl w:ilvl="1" w:tplc="04090003">
+      <w:start w:val="1"/>
+      <w:numFmt w:val="bullet"/>
+      <w:lvlText w:val="o"/>
+      <w:lvlJc w:val="left"/>
+      <w:pPr>
+        <w:ind w:left="1440" w:hanging="360"/>
+      </w:pPr>
+      <w:rPr>
+        <w:rFonts w:ascii="Courier New" w:hAnsi="Courier New" w:cs="Courier New" w:hint="default"/>
+      </w:rPr>
+    </w:lvl>
+    <w:lvl w:ilvl="2" w:tplc="04090005" w:tentative="1">
+      <w:start w:val="1"/>
+      <w:numFmt w:val="bullet"/>
+      <w:lvlText w:val=""/>
+      <w:lvlJc w:val="left"/>
+      <w:pPr>
+        <w:ind w:left="2160" w:hanging="360"/>
+      </w:pPr>
+      <w:rPr>
+        <w:rFonts w:ascii="Wingdings" w:hAnsi="Wingdings" w:hint="default"/>
+      </w:rPr>
+    </w:lvl>
+    <w:lvl w:ilvl="3" w:tplc="04090001" w:tentative="1">
+      <w:start w:val="1"/>
+      <w:numFmt w:val="bullet"/>
+      <w:lvlText w:val=""/>
+      <w:lvlJc w:val="left"/>
+      <w:pPr>
+        <w:ind w:left="2880" w:hanging="360"/>
+      </w:pPr>
+      <w:rPr>
+        <w:rFonts w:ascii="Symbol" w:hAnsi="Symbol" w:hint="default"/>
+      </w:rPr>
+    </w:lvl>
+    <w:lvl w:ilvl="4" w:tplc="04090003" w:tentative="1">
+      <w:start w:val="1"/>
+      <w:numFmt w:val="bullet"/>
+      <w:lvlText w:val="o"/>
+      <w:lvlJc w:val="left"/>
+      <w:pPr>
+        <w:ind w:left="3600" w:hanging="360"/>
+      </w:pPr>
+      <w:rPr>
+        <w:rFonts w:ascii="Courier New" w:hAnsi="Courier New" w:cs="Courier New" w:hint="default"/>
+      </w:rPr>
+    </w:lvl>
+    <w:lvl w:ilvl="5" w:tplc="04090005" w:tentative="1">
+      <w:start w:val="1"/>
+      <w:numFmt w:val="bullet"/>
+      <w:lvlText w:val=""/>
+      <w:lvlJc w:val="left"/>
+      <w:pPr>
+        <w:ind w:left="4320" w:hanging="360"/>
+      </w:pPr>
+      <w:rPr>
+        <w:rFonts w:ascii="Wingdings" w:hAnsi="Wingdings" w:hint="default"/>
+      </w:rPr>
+    </w:lvl>
+    <w:lvl w:ilvl="6" w:tplc="04090001" w:tentative="1">
+      <w:start w:val="1"/>
+      <w:numFmt w:val="bullet"/>
+      <w:lvlText w:val=""/>
+      <w:lvlJc w:val="left"/>
+      <w:pPr>
+        <w:ind w:left="5040" w:hanging="360"/>
+      </w:pPr>
+      <w:rPr>
+        <w:rFonts w:ascii="Symbol" w:hAnsi="Symbol" w:hint="default"/>
+      </w:rPr>
+    </w:lvl>
+    <w:lvl w:ilvl="7" w:tplc="04090003" w:tentative="1">
+      <w:start w:val="1"/>
+      <w:numFmt w:val="bullet"/>
+      <w:lvlText w:val="o"/>
+      <w:lvlJc w:val="left"/>
+      <w:pPr>
+        <w:ind w:left="5760" w:hanging="360"/>
+      </w:pPr>
+      <w:rPr>
+        <w:rFonts w:ascii="Courier New" w:hAnsi="Courier New" w:cs="Courier New" w:hint="default"/>
+      </w:rPr>
+    </w:lvl>
+    <w:lvl w:ilvl="8" w:tplc="04090005" w:tentative="1">
+      <w:start w:val="1"/>
+      <w:numFmt w:val="bullet"/>
+      <w:lvlText w:val=""/>
+      <w:lvlJc w:val="left"/>
+      <w:pPr>
+        <w:ind w:left="6480" w:hanging="360"/>
+      </w:pPr>
+      <w:rPr>
+        <w:rFonts w:ascii="Wingdings" w:hAnsi="Wingdings" w:hint="default"/>
+      </w:rPr>
+    </w:lvl>
+  </w:abstractNum>
   <w:num w:numId="1">
-    <w:abstractNumId w:val="1"/>
+    <w:abstractNumId w:val="2"/>
   </w:num>
   <w:num w:numId="2">
     <w:abstractNumId w:val="0"/>
+  </w:num>
+  <w:num w:numId="3">
+    <w:abstractNumId w:val="3"/>
+  </w:num>
+  <w:num w:numId="4">
+    <w:abstractNumId w:val="1"/>
   </w:num>
 </w:numbering>
 </file>
@@ -1679,7 +2209,6 @@
   <w:style w:type="character" w:default="1" w:styleId="DefaultParagraphFont">
     <w:name w:val="Default Paragraph Font"/>
     <w:uiPriority w:val="1"/>
-    <w:semiHidden/>
     <w:unhideWhenUsed/>
   </w:style>
   <w:style w:type="table" w:default="1" w:styleId="TableNormal">
@@ -1742,6 +2271,21 @@
       <w:rFonts w:ascii="Segoe UI" w:hAnsi="Segoe UI" w:cs="Segoe UI"/>
       <w:sz w:val="18"/>
       <w:szCs w:val="18"/>
+    </w:rPr>
+  </w:style>
+  <w:style w:type="paragraph" w:styleId="NormalWeb">
+    <w:name w:val="Normal (Web)"/>
+    <w:basedOn w:val="Normal"/>
+    <w:uiPriority w:val="99"/>
+    <w:semiHidden/>
+    <w:unhideWhenUsed/>
+    <w:rsid w:val="00876C9E"/>
+    <w:pPr>
+      <w:spacing w:before="100" w:beforeAutospacing="1" w:after="100" w:afterAutospacing="1" w:line="240" w:lineRule="auto"/>
+    </w:pPr>
+    <w:rPr>
+      <w:rFonts w:ascii="Times New Roman" w:eastAsia="Times New Roman" w:hAnsi="Times New Roman" w:cs="Times New Roman"/>
+      <w:szCs w:val="24"/>
     </w:rPr>
   </w:style>
 </w:styles>

</xml_diff>

<commit_message>
added intro and conclusion
</commit_message>
<xml_diff>
--- a/final-deliverables/presentation-materials/presentation-notes.docx
+++ b/final-deliverables/presentation-materials/presentation-notes.docx
@@ -95,15 +95,763 @@
         <w:rPr>
           <w:color w:val="FF0000"/>
         </w:rPr>
-        <w:t xml:space="preserve">Do </w:t>
-      </w:r>
+        <w:t>Do recurring authors in aggregated digital literature repositories form a literary canon dataset?</w:t>
+      </w:r>
+    </w:p>
+    <w:p>
+      <w:pPr>
+        <w:pStyle w:val="ListParagraph"/>
+        <w:numPr>
+          <w:ilvl w:val="1"/>
+          <w:numId w:val="3"/>
+        </w:numPr>
+      </w:pPr>
+      <w:r>
+        <w:rPr>
+          <w:color w:val="FF0000"/>
+        </w:rPr>
+        <w:t>Does aggregating recurring authors from digital literature repositories form a recognizable literary canon dataset?</w:t>
+      </w:r>
+    </w:p>
+    <w:p/>
+    <w:p>
+      <w:pPr>
+        <w:rPr>
+          <w:b/>
+          <w:bCs/>
+        </w:rPr>
+      </w:pPr>
+      <w:r>
+        <w:rPr>
+          <w:b/>
+          <w:bCs/>
+        </w:rPr>
+        <w:t>OBJECTIVES</w:t>
+      </w:r>
+    </w:p>
+    <w:p>
+      <w:pPr>
+        <w:pStyle w:val="ListParagraph"/>
+        <w:numPr>
+          <w:ilvl w:val="0"/>
+          <w:numId w:val="3"/>
+        </w:numPr>
+      </w:pPr>
+      <w:r>
+        <w:t>In pursuit of that question, I had the following objectives:</w:t>
+      </w:r>
+    </w:p>
+    <w:p>
+      <w:pPr>
+        <w:pStyle w:val="ListParagraph"/>
+        <w:numPr>
+          <w:ilvl w:val="1"/>
+          <w:numId w:val="3"/>
+        </w:numPr>
+      </w:pPr>
+      <w:r>
+        <w:t>Aggregate author citation metadata from literary databases to explore prevalence of individual authors</w:t>
+      </w:r>
+    </w:p>
+    <w:p>
+      <w:pPr>
+        <w:pStyle w:val="ListParagraph"/>
+        <w:numPr>
+          <w:ilvl w:val="1"/>
+          <w:numId w:val="3"/>
+        </w:numPr>
+        <w:rPr>
+          <w:color w:val="FF0000"/>
+        </w:rPr>
+      </w:pPr>
+      <w:r>
+        <w:rPr>
+          <w:color w:val="FF0000"/>
+        </w:rPr>
+        <w:t xml:space="preserve">Analyze </w:t>
+      </w:r>
+      <w:r>
+        <w:rPr>
+          <w:color w:val="FF0000"/>
+        </w:rPr>
+        <w:t>most prevalent authors and //////</w:t>
+      </w:r>
+    </w:p>
+    <w:p>
+      <w:pPr>
+        <w:pStyle w:val="ListParagraph"/>
+        <w:numPr>
+          <w:ilvl w:val="1"/>
+          <w:numId w:val="3"/>
+        </w:numPr>
+      </w:pPr>
+      <w:r>
+        <w:t>Build a corpus of author citations for use in future literary history research</w:t>
+      </w:r>
+    </w:p>
+    <w:p/>
+    <w:p/>
+    <w:p>
+      <w:pPr>
+        <w:rPr>
+          <w:b/>
+          <w:bCs/>
+        </w:rPr>
+      </w:pPr>
+      <w:r>
+        <w:rPr>
+          <w:b/>
+          <w:bCs/>
+        </w:rPr>
+        <w:t xml:space="preserve">SLIDE: </w:t>
+      </w:r>
+      <w:proofErr w:type="spellStart"/>
+      <w:r>
+        <w:rPr>
+          <w:b/>
+          <w:bCs/>
+        </w:rPr>
+        <w:t>EEBO</w:t>
+      </w:r>
+      <w:proofErr w:type="spellEnd"/>
+    </w:p>
+    <w:p>
+      <w:pPr>
+        <w:pStyle w:val="ListParagraph"/>
+        <w:numPr>
+          <w:ilvl w:val="0"/>
+          <w:numId w:val="2"/>
+        </w:numPr>
+      </w:pPr>
+      <w:r>
+        <w:rPr>
+          <w:b/>
+          <w:bCs/>
+        </w:rPr>
+        <w:t>Provenance</w:t>
+      </w:r>
+      <w:r>
+        <w:t xml:space="preserve">: </w:t>
+      </w:r>
+      <w:r>
+        <w:t xml:space="preserve">based on the </w:t>
+      </w:r>
+      <w:r>
+        <w:t>Early English Books Online collection hosted on ProQuest</w:t>
+      </w:r>
+    </w:p>
+    <w:p>
+      <w:pPr>
+        <w:pStyle w:val="ListParagraph"/>
+        <w:numPr>
+          <w:ilvl w:val="0"/>
+          <w:numId w:val="2"/>
+        </w:numPr>
+      </w:pPr>
+      <w:r>
+        <w:rPr>
+          <w:b/>
+          <w:bCs/>
+        </w:rPr>
+        <w:t>collection</w:t>
+      </w:r>
+      <w:r>
+        <w:t xml:space="preserve">: </w:t>
+      </w:r>
+      <w:r>
+        <w:t>copied and pasted author name data from the author panel of the advance search section into an excel spreadsheet</w:t>
+      </w:r>
+    </w:p>
+    <w:p>
+      <w:pPr>
+        <w:pStyle w:val="ListParagraph"/>
+        <w:numPr>
+          <w:ilvl w:val="0"/>
+          <w:numId w:val="2"/>
+        </w:numPr>
+        <w:rPr>
+          <w:b/>
+          <w:bCs/>
+        </w:rPr>
+      </w:pPr>
+      <w:r>
+        <w:rPr>
+          <w:b/>
+          <w:bCs/>
+        </w:rPr>
+        <w:t>cleaning</w:t>
+      </w:r>
+    </w:p>
+    <w:p>
+      <w:pPr>
+        <w:pStyle w:val="ListParagraph"/>
+        <w:numPr>
+          <w:ilvl w:val="1"/>
+          <w:numId w:val="2"/>
+        </w:numPr>
+      </w:pPr>
+      <w:r>
+        <w:t xml:space="preserve">used </w:t>
+      </w:r>
+      <w:proofErr w:type="spellStart"/>
+      <w:r>
+        <w:t>OpenRefine</w:t>
+      </w:r>
+      <w:proofErr w:type="spellEnd"/>
+      <w:r>
+        <w:t xml:space="preserve"> to consolidate author repeats and get total counts </w:t>
+      </w:r>
+    </w:p>
+    <w:p>
+      <w:pPr>
+        <w:pStyle w:val="ListParagraph"/>
+        <w:numPr>
+          <w:ilvl w:val="1"/>
+          <w:numId w:val="2"/>
+        </w:numPr>
+      </w:pPr>
+      <w:r>
+        <w:t>hand-edited character encoding errors</w:t>
+      </w:r>
+    </w:p>
+    <w:p>
+      <w:pPr>
+        <w:pStyle w:val="ListParagraph"/>
+        <w:numPr>
+          <w:ilvl w:val="0"/>
+          <w:numId w:val="2"/>
+        </w:numPr>
+      </w:pPr>
+      <w:r>
+        <w:rPr>
+          <w:b/>
+          <w:bCs/>
+        </w:rPr>
+        <w:t>standardize for processing</w:t>
+      </w:r>
+      <w:r>
+        <w:t>:</w:t>
+      </w:r>
+      <w:r>
+        <w:t xml:space="preserve"> </w:t>
+      </w:r>
+      <w:r>
+        <w:t xml:space="preserve">use </w:t>
+      </w:r>
+      <w:proofErr w:type="spellStart"/>
+      <w:r>
+        <w:t>excel’s</w:t>
+      </w:r>
+      <w:proofErr w:type="spellEnd"/>
+      <w:r>
+        <w:t xml:space="preserve"> “text to column” feature to split the records into their data points</w:t>
+      </w:r>
+    </w:p>
+    <w:p/>
+    <w:p/>
+    <w:p>
+      <w:pPr>
+        <w:rPr>
+          <w:b/>
+          <w:bCs/>
+        </w:rPr>
+      </w:pPr>
+      <w:r>
+        <w:rPr>
+          <w:b/>
+          <w:bCs/>
+        </w:rPr>
+        <w:t xml:space="preserve">SLIDE: </w:t>
+      </w:r>
+      <w:proofErr w:type="spellStart"/>
+      <w:r>
+        <w:rPr>
+          <w:b/>
+          <w:bCs/>
+        </w:rPr>
+        <w:t>ESTC</w:t>
+      </w:r>
+      <w:proofErr w:type="spellEnd"/>
+    </w:p>
+    <w:p>
+      <w:pPr>
+        <w:pStyle w:val="ListParagraph"/>
+        <w:numPr>
+          <w:ilvl w:val="0"/>
+          <w:numId w:val="1"/>
+        </w:numPr>
+      </w:pPr>
+      <w:r>
+        <w:rPr>
+          <w:b/>
+          <w:bCs/>
+        </w:rPr>
+        <w:lastRenderedPageBreak/>
+        <w:t>provenance</w:t>
+      </w:r>
+      <w:r>
+        <w:t>: based on the English Short Title catalog collection in HathiTrust (not comprehensive)</w:t>
+      </w:r>
+    </w:p>
+    <w:p>
+      <w:pPr>
+        <w:pStyle w:val="ListParagraph"/>
+        <w:numPr>
+          <w:ilvl w:val="0"/>
+          <w:numId w:val="1"/>
+        </w:numPr>
+      </w:pPr>
+      <w:r>
+        <w:rPr>
+          <w:b/>
+          <w:bCs/>
+        </w:rPr>
+        <w:t>collection</w:t>
+      </w:r>
+      <w:r>
+        <w:t>: downloaded metadata of collection records in JSON, extracted author data with Python</w:t>
+      </w:r>
+    </w:p>
+    <w:p>
+      <w:pPr>
+        <w:pStyle w:val="ListParagraph"/>
+        <w:numPr>
+          <w:ilvl w:val="0"/>
+          <w:numId w:val="1"/>
+        </w:numPr>
+        <w:rPr>
+          <w:b/>
+          <w:bCs/>
+        </w:rPr>
+      </w:pPr>
+      <w:r>
+        <w:rPr>
+          <w:b/>
+          <w:bCs/>
+        </w:rPr>
+        <w:t>cleaning</w:t>
+      </w:r>
+    </w:p>
+    <w:p>
+      <w:pPr>
+        <w:pStyle w:val="ListParagraph"/>
+        <w:numPr>
+          <w:ilvl w:val="1"/>
+          <w:numId w:val="1"/>
+        </w:numPr>
+      </w:pPr>
+      <w:r>
+        <w:t xml:space="preserve">used </w:t>
+      </w:r>
+      <w:proofErr w:type="spellStart"/>
+      <w:r>
+        <w:t>OpenRefine</w:t>
+      </w:r>
+      <w:proofErr w:type="spellEnd"/>
+      <w:r>
+        <w:t xml:space="preserve"> to consolidate author repeats and get total counts </w:t>
+      </w:r>
+    </w:p>
+    <w:p>
+      <w:pPr>
+        <w:pStyle w:val="ListParagraph"/>
+        <w:numPr>
+          <w:ilvl w:val="1"/>
+          <w:numId w:val="1"/>
+        </w:numPr>
+      </w:pPr>
+      <w:r>
+        <w:t>hand-edited character encoding errors</w:t>
+      </w:r>
+    </w:p>
+    <w:p>
+      <w:pPr>
+        <w:pStyle w:val="ListParagraph"/>
+        <w:numPr>
+          <w:ilvl w:val="0"/>
+          <w:numId w:val="1"/>
+        </w:numPr>
+      </w:pPr>
+      <w:r>
+        <w:rPr>
+          <w:b/>
+          <w:bCs/>
+        </w:rPr>
+        <w:t>standardize for processing</w:t>
+      </w:r>
+      <w:r>
+        <w:t xml:space="preserve">: </w:t>
+      </w:r>
+      <w:r>
+        <w:t xml:space="preserve">use </w:t>
+      </w:r>
+      <w:proofErr w:type="spellStart"/>
+      <w:r>
+        <w:t>excel’s</w:t>
+      </w:r>
+      <w:proofErr w:type="spellEnd"/>
+      <w:r>
+        <w:t xml:space="preserve"> “text to column” feature to split the records into their data points</w:t>
+      </w:r>
+    </w:p>
+    <w:p/>
+    <w:p/>
+    <w:p>
+      <w:pPr>
+        <w:rPr>
+          <w:b/>
+          <w:bCs/>
+        </w:rPr>
+      </w:pPr>
+      <w:r>
+        <w:rPr>
+          <w:b/>
+          <w:bCs/>
+        </w:rPr>
+        <w:t>SLIDE: Open Syllabus</w:t>
+      </w:r>
+    </w:p>
+    <w:p>
+      <w:pPr>
+        <w:pStyle w:val="ListParagraph"/>
+        <w:numPr>
+          <w:ilvl w:val="0"/>
+          <w:numId w:val="1"/>
+        </w:numPr>
+      </w:pPr>
+      <w:r>
+        <w:rPr>
+          <w:b/>
+          <w:bCs/>
+        </w:rPr>
+        <w:t>provenance</w:t>
+      </w:r>
+      <w:r>
+        <w:t xml:space="preserve">: </w:t>
+      </w:r>
+      <w:r>
+        <w:t>Open Syllabus explorer, constrained to English literature</w:t>
+      </w:r>
+    </w:p>
+    <w:p>
+      <w:pPr>
+        <w:pStyle w:val="ListParagraph"/>
+        <w:numPr>
+          <w:ilvl w:val="0"/>
+          <w:numId w:val="1"/>
+        </w:numPr>
+      </w:pPr>
+      <w:r>
+        <w:rPr>
+          <w:b/>
+          <w:bCs/>
+        </w:rPr>
+        <w:t>collection</w:t>
+      </w:r>
+      <w:r>
+        <w:t xml:space="preserve">: </w:t>
+      </w:r>
+      <w:r>
+        <w:t>XPATH queries to extract author name and count information, copied and pasted into an excel spreadsheet</w:t>
+      </w:r>
+    </w:p>
+    <w:p>
+      <w:pPr>
+        <w:pStyle w:val="ListParagraph"/>
+        <w:numPr>
+          <w:ilvl w:val="0"/>
+          <w:numId w:val="1"/>
+        </w:numPr>
+        <w:rPr>
+          <w:b/>
+          <w:bCs/>
+        </w:rPr>
+      </w:pPr>
+      <w:r>
+        <w:rPr>
+          <w:b/>
+          <w:bCs/>
+        </w:rPr>
+        <w:t>cleaning</w:t>
+      </w:r>
+    </w:p>
+    <w:p>
+      <w:pPr>
+        <w:pStyle w:val="ListParagraph"/>
+        <w:numPr>
+          <w:ilvl w:val="1"/>
+          <w:numId w:val="1"/>
+        </w:numPr>
+      </w:pPr>
+      <w:r>
+        <w:t>none really needed besides occasional hand-editing</w:t>
+      </w:r>
+    </w:p>
+    <w:p>
+      <w:pPr>
+        <w:pStyle w:val="ListParagraph"/>
+        <w:numPr>
+          <w:ilvl w:val="0"/>
+          <w:numId w:val="1"/>
+        </w:numPr>
+      </w:pPr>
+      <w:r>
+        <w:rPr>
+          <w:b/>
+          <w:bCs/>
+        </w:rPr>
+        <w:t>standardize for processing</w:t>
+      </w:r>
+      <w:r>
+        <w:t xml:space="preserve">: </w:t>
+      </w:r>
+      <w:r>
+        <w:t xml:space="preserve">use </w:t>
+      </w:r>
+      <w:proofErr w:type="spellStart"/>
+      <w:r>
+        <w:t>excel’s</w:t>
+      </w:r>
+      <w:proofErr w:type="spellEnd"/>
+      <w:r>
+        <w:t xml:space="preserve"> “text to column” feature to split the records into their data points</w:t>
+      </w:r>
+    </w:p>
+    <w:p/>
+    <w:p/>
+    <w:p/>
+    <w:p>
+      <w:pPr>
+        <w:rPr>
+          <w:b/>
+          <w:bCs/>
+        </w:rPr>
+      </w:pPr>
+      <w:r>
+        <w:rPr>
+          <w:b/>
+          <w:bCs/>
+        </w:rPr>
+        <w:t>SLIDE: OTA</w:t>
+      </w:r>
+    </w:p>
+    <w:p>
+      <w:pPr>
+        <w:pStyle w:val="ListParagraph"/>
+        <w:numPr>
+          <w:ilvl w:val="0"/>
+          <w:numId w:val="1"/>
+        </w:numPr>
+      </w:pPr>
+      <w:r>
+        <w:rPr>
+          <w:b/>
+          <w:bCs/>
+        </w:rPr>
+        <w:t>provenance</w:t>
+      </w:r>
+      <w:r>
+        <w:t xml:space="preserve">: </w:t>
+      </w:r>
+      <w:r>
+        <w:t>Oxford Text Archive catalog hosted by the University of Oxford</w:t>
+      </w:r>
+    </w:p>
+    <w:p>
+      <w:pPr>
+        <w:pStyle w:val="ListParagraph"/>
+        <w:numPr>
+          <w:ilvl w:val="0"/>
+          <w:numId w:val="1"/>
+        </w:numPr>
+      </w:pPr>
+      <w:r>
+        <w:rPr>
+          <w:b/>
+          <w:bCs/>
+        </w:rPr>
+        <w:t>collection</w:t>
+      </w:r>
+      <w:r>
+        <w:t xml:space="preserve">: </w:t>
+      </w:r>
+      <w:r>
+        <w:t>download HTML source of catalogue, run XPATH queries to extract author name and count information, copied and pasted into an excel spreadsheet</w:t>
+      </w:r>
+    </w:p>
+    <w:p>
+      <w:pPr>
+        <w:pStyle w:val="ListParagraph"/>
+        <w:numPr>
+          <w:ilvl w:val="0"/>
+          <w:numId w:val="1"/>
+        </w:numPr>
+        <w:rPr>
+          <w:b/>
+          <w:bCs/>
+        </w:rPr>
+      </w:pPr>
+      <w:r>
+        <w:rPr>
+          <w:b/>
+          <w:bCs/>
+        </w:rPr>
+        <w:t>cleaning</w:t>
+      </w:r>
+    </w:p>
+    <w:p>
+      <w:pPr>
+        <w:pStyle w:val="ListParagraph"/>
+        <w:numPr>
+          <w:ilvl w:val="1"/>
+          <w:numId w:val="1"/>
+        </w:numPr>
+      </w:pPr>
+      <w:r>
+        <w:t xml:space="preserve">used </w:t>
+      </w:r>
+      <w:proofErr w:type="spellStart"/>
+      <w:r>
+        <w:t>OpenRefine</w:t>
+      </w:r>
+      <w:proofErr w:type="spellEnd"/>
+      <w:r>
+        <w:t xml:space="preserve"> to consolidate author repeats and get total counts </w:t>
+      </w:r>
+    </w:p>
+    <w:p>
+      <w:pPr>
+        <w:pStyle w:val="ListParagraph"/>
+        <w:numPr>
+          <w:ilvl w:val="1"/>
+          <w:numId w:val="1"/>
+        </w:numPr>
+      </w:pPr>
+      <w:r>
+        <w:t>hand-edited character encoding errors</w:t>
+      </w:r>
+    </w:p>
+    <w:p>
+      <w:pPr>
+        <w:pStyle w:val="ListParagraph"/>
+        <w:numPr>
+          <w:ilvl w:val="0"/>
+          <w:numId w:val="1"/>
+        </w:numPr>
+      </w:pPr>
+      <w:r>
+        <w:rPr>
+          <w:b/>
+          <w:bCs/>
+        </w:rPr>
+        <w:t>standardize for processing</w:t>
+      </w:r>
+      <w:r>
+        <w:t xml:space="preserve">: </w:t>
+      </w:r>
+      <w:r>
+        <w:t xml:space="preserve">use </w:t>
+      </w:r>
+      <w:proofErr w:type="spellStart"/>
+      <w:r>
+        <w:t>excel’s</w:t>
+      </w:r>
+      <w:proofErr w:type="spellEnd"/>
+      <w:r>
+        <w:t xml:space="preserve"> “text to column” feature to split the records into their data points</w:t>
+      </w:r>
+    </w:p>
+    <w:p/>
+    <w:p>
       <w:bookmarkStart w:id="0" w:name="_GoBack"/>
       <w:bookmarkEnd w:id="0"/>
-      <w:r>
-        <w:rPr>
-          <w:color w:val="FF0000"/>
-        </w:rPr>
-        <w:t>recurring authors in aggregated digital literature repositories form a literary canon dataset?</w:t>
+    </w:p>
+    <w:p/>
+    <w:p>
+      <w:pPr>
+        <w:rPr>
+          <w:b/>
+          <w:bCs/>
+        </w:rPr>
+      </w:pPr>
+      <w:r>
+        <w:rPr>
+          <w:b/>
+          <w:bCs/>
+        </w:rPr>
+        <w:t>SLIDE: Project Gutenberg</w:t>
+      </w:r>
+    </w:p>
+    <w:p>
+      <w:pPr>
+        <w:pStyle w:val="ListParagraph"/>
+        <w:numPr>
+          <w:ilvl w:val="0"/>
+          <w:numId w:val="1"/>
+        </w:numPr>
+      </w:pPr>
+      <w:r>
+        <w:rPr>
+          <w:b/>
+          <w:bCs/>
+        </w:rPr>
+        <w:t>provenance</w:t>
+      </w:r>
+      <w:r>
+        <w:t xml:space="preserve">: </w:t>
+      </w:r>
+      <w:r>
+        <w:t xml:space="preserve">Project Gutenberg catalog hosted by </w:t>
+      </w:r>
+      <w:proofErr w:type="spellStart"/>
+      <w:r>
+        <w:t>ibiblio</w:t>
+      </w:r>
+      <w:proofErr w:type="spellEnd"/>
+      <w:r>
+        <w:t xml:space="preserve"> at UNC Chapel Hill</w:t>
+      </w:r>
+    </w:p>
+    <w:p>
+      <w:pPr>
+        <w:pStyle w:val="ListParagraph"/>
+        <w:numPr>
+          <w:ilvl w:val="0"/>
+          <w:numId w:val="1"/>
+        </w:numPr>
+      </w:pPr>
+      <w:r>
+        <w:rPr>
+          <w:b/>
+          <w:bCs/>
+        </w:rPr>
+        <w:t>collection</w:t>
+      </w:r>
+      <w:r>
+        <w:t xml:space="preserve">: </w:t>
+      </w:r>
+      <w:r>
+        <w:t>download TAR archive containing RDF files of entire collection, parse through XML and extract author attribution data</w:t>
+      </w:r>
+    </w:p>
+    <w:p>
+      <w:pPr>
+        <w:pStyle w:val="ListParagraph"/>
+        <w:numPr>
+          <w:ilvl w:val="0"/>
+          <w:numId w:val="1"/>
+        </w:numPr>
+        <w:rPr>
+          <w:b/>
+          <w:bCs/>
+        </w:rPr>
+      </w:pPr>
+      <w:r>
+        <w:rPr>
+          <w:b/>
+          <w:bCs/>
+        </w:rPr>
+        <w:t>cleaning</w:t>
       </w:r>
     </w:p>
     <w:p>
@@ -111,42 +859,19 @@
         <w:pStyle w:val="ListParagraph"/>
         <w:numPr>
           <w:ilvl w:val="1"/>
-          <w:numId w:val="3"/>
-        </w:numPr>
-      </w:pPr>
-      <w:r>
-        <w:rPr>
-          <w:color w:val="FF0000"/>
-        </w:rPr>
-        <w:t>Does aggregating recurring authors from digital literature repositories form a recognizable literary canon dataset?</w:t>
-      </w:r>
-    </w:p>
-    <w:p/>
-    <w:p>
-      <w:pPr>
-        <w:rPr>
-          <w:b/>
-          <w:bCs/>
-        </w:rPr>
-      </w:pPr>
-      <w:r>
-        <w:rPr>
-          <w:b/>
-          <w:bCs/>
-        </w:rPr>
-        <w:t>OBJECTIVES</w:t>
-      </w:r>
-    </w:p>
-    <w:p>
-      <w:pPr>
-        <w:pStyle w:val="ListParagraph"/>
-        <w:numPr>
-          <w:ilvl w:val="0"/>
-          <w:numId w:val="3"/>
-        </w:numPr>
-      </w:pPr>
-      <w:r>
-        <w:t>In pursuit of that question, I had the following objectives:</w:t>
+          <w:numId w:val="1"/>
+        </w:numPr>
+      </w:pPr>
+      <w:r>
+        <w:t xml:space="preserve">used </w:t>
+      </w:r>
+      <w:proofErr w:type="spellStart"/>
+      <w:r>
+        <w:t>OpenRefine</w:t>
+      </w:r>
+      <w:proofErr w:type="spellEnd"/>
+      <w:r>
+        <w:t xml:space="preserve"> to consolidate author repeats and get total counts </w:t>
       </w:r>
     </w:p>
     <w:p>
@@ -154,816 +879,270 @@
         <w:pStyle w:val="ListParagraph"/>
         <w:numPr>
           <w:ilvl w:val="1"/>
-          <w:numId w:val="3"/>
-        </w:numPr>
-      </w:pPr>
-      <w:r>
-        <w:t>Aggregate author citation metadata from literary databases to explore prevalence of individual authors</w:t>
-      </w:r>
-    </w:p>
-    <w:p>
-      <w:pPr>
-        <w:pStyle w:val="ListParagraph"/>
-        <w:numPr>
-          <w:ilvl w:val="1"/>
-          <w:numId w:val="3"/>
-        </w:numPr>
-        <w:rPr>
-          <w:color w:val="FF0000"/>
-        </w:rPr>
-      </w:pPr>
-      <w:r>
-        <w:rPr>
-          <w:color w:val="FF0000"/>
-        </w:rPr>
-        <w:t xml:space="preserve">Analyze </w:t>
-      </w:r>
-      <w:r>
-        <w:rPr>
-          <w:color w:val="FF0000"/>
-        </w:rPr>
-        <w:t>most prevalent authors and //////</w:t>
-      </w:r>
-    </w:p>
-    <w:p>
-      <w:pPr>
-        <w:pStyle w:val="ListParagraph"/>
-        <w:numPr>
-          <w:ilvl w:val="1"/>
-          <w:numId w:val="3"/>
-        </w:numPr>
-      </w:pPr>
-      <w:r>
-        <w:t>Build a corpus of author citations for use in future literary history research</w:t>
-      </w:r>
-    </w:p>
-    <w:p/>
-    <w:p/>
-    <w:p>
-      <w:pPr>
-        <w:rPr>
-          <w:b/>
-          <w:bCs/>
-        </w:rPr>
-      </w:pPr>
-      <w:r>
-        <w:rPr>
-          <w:b/>
-          <w:bCs/>
-        </w:rPr>
-        <w:t xml:space="preserve">SLIDE: </w:t>
+          <w:numId w:val="1"/>
+        </w:numPr>
+      </w:pPr>
+      <w:r>
+        <w:t>hand-edited character encoding errors</w:t>
+      </w:r>
+    </w:p>
+    <w:p>
+      <w:pPr>
+        <w:pStyle w:val="ListParagraph"/>
+        <w:numPr>
+          <w:ilvl w:val="0"/>
+          <w:numId w:val="1"/>
+        </w:numPr>
+      </w:pPr>
+      <w:r>
+        <w:rPr>
+          <w:b/>
+          <w:bCs/>
+        </w:rPr>
+        <w:t>standardize for processing</w:t>
+      </w:r>
+      <w:r>
+        <w:t xml:space="preserve">: </w:t>
+      </w:r>
+      <w:r>
+        <w:t xml:space="preserve">use </w:t>
       </w:r>
       <w:proofErr w:type="spellStart"/>
       <w:r>
-        <w:rPr>
-          <w:b/>
-          <w:bCs/>
-        </w:rPr>
-        <w:t>EEBO</w:t>
+        <w:t>excel’s</w:t>
       </w:r>
       <w:proofErr w:type="spellEnd"/>
-    </w:p>
-    <w:p>
-      <w:pPr>
-        <w:pStyle w:val="ListParagraph"/>
-        <w:numPr>
-          <w:ilvl w:val="0"/>
-          <w:numId w:val="2"/>
-        </w:numPr>
-      </w:pPr>
-      <w:r>
-        <w:rPr>
-          <w:b/>
-          <w:bCs/>
-        </w:rPr>
-        <w:t>Provenance</w:t>
-      </w:r>
-      <w:r>
-        <w:t xml:space="preserve">: </w:t>
-      </w:r>
-      <w:r>
-        <w:t xml:space="preserve">based on the </w:t>
-      </w:r>
-      <w:r>
-        <w:t>Early English Books Online collection hosted on ProQuest</w:t>
-      </w:r>
-    </w:p>
-    <w:p>
-      <w:pPr>
-        <w:pStyle w:val="ListParagraph"/>
-        <w:numPr>
-          <w:ilvl w:val="0"/>
-          <w:numId w:val="2"/>
-        </w:numPr>
-      </w:pPr>
-      <w:r>
-        <w:rPr>
-          <w:b/>
-          <w:bCs/>
-        </w:rPr>
-        <w:t>collection</w:t>
-      </w:r>
-      <w:r>
-        <w:t xml:space="preserve">: </w:t>
-      </w:r>
-      <w:r>
-        <w:t>copied and pasted author name data from the author panel of the advance search section into an excel spreadsheet</w:t>
-      </w:r>
-    </w:p>
-    <w:p>
-      <w:pPr>
-        <w:pStyle w:val="ListParagraph"/>
-        <w:numPr>
-          <w:ilvl w:val="0"/>
-          <w:numId w:val="2"/>
-        </w:numPr>
-        <w:rPr>
-          <w:b/>
-          <w:bCs/>
-        </w:rPr>
-      </w:pPr>
-      <w:r>
-        <w:rPr>
-          <w:b/>
-          <w:bCs/>
-        </w:rPr>
-        <w:t>cleaning</w:t>
-      </w:r>
-    </w:p>
-    <w:p>
-      <w:pPr>
-        <w:pStyle w:val="ListParagraph"/>
-        <w:numPr>
-          <w:ilvl w:val="1"/>
-          <w:numId w:val="2"/>
-        </w:numPr>
-      </w:pPr>
-      <w:r>
-        <w:t xml:space="preserve">used </w:t>
+      <w:r>
+        <w:t xml:space="preserve"> “text to column” feature to split the records into their data points</w:t>
+      </w:r>
+    </w:p>
+    <w:p/>
+    <w:p/>
+    <w:p>
+      <w:pPr>
+        <w:rPr>
+          <w:b/>
+          <w:bCs/>
+        </w:rPr>
+      </w:pPr>
+      <w:r>
+        <w:rPr>
+          <w:b/>
+          <w:bCs/>
+        </w:rPr>
+        <w:t>SLIDE: Workflow overview</w:t>
+      </w:r>
+    </w:p>
+    <w:p>
+      <w:r>
+        <w:t>Now I’ll cover the data processing workflow I followed to bring together my intermediate datasets and create my final dataset file.</w:t>
+      </w:r>
+    </w:p>
+    <w:p/>
+    <w:p/>
+    <w:p/>
+    <w:p>
+      <w:pPr>
+        <w:rPr>
+          <w:b/>
+          <w:bCs/>
+        </w:rPr>
+      </w:pPr>
+      <w:r>
+        <w:rPr>
+          <w:b/>
+          <w:bCs/>
+        </w:rPr>
+        <w:t>SLIDE: Workflow (red-orange)</w:t>
+      </w:r>
+    </w:p>
+    <w:p>
+      <w:r>
+        <w:t xml:space="preserve">For each dataset, I created a Pandas DataFrame. I then concatenated all 5 DataFrames together into one large </w:t>
       </w:r>
       <w:proofErr w:type="spellStart"/>
       <w:r>
-        <w:t>OpenRefine</w:t>
+        <w:t>dataframe</w:t>
       </w:r>
       <w:proofErr w:type="spellEnd"/>
       <w:r>
-        <w:t xml:space="preserve"> to consolidate author repeats and get total counts </w:t>
-      </w:r>
-    </w:p>
-    <w:p>
-      <w:pPr>
-        <w:pStyle w:val="ListParagraph"/>
-        <w:numPr>
-          <w:ilvl w:val="1"/>
-          <w:numId w:val="2"/>
-        </w:numPr>
-      </w:pPr>
-      <w:r>
-        <w:t>hand-edited character encoding errors</w:t>
-      </w:r>
-    </w:p>
-    <w:p>
-      <w:pPr>
-        <w:pStyle w:val="ListParagraph"/>
-        <w:numPr>
-          <w:ilvl w:val="0"/>
-          <w:numId w:val="2"/>
-        </w:numPr>
-      </w:pPr>
-      <w:r>
-        <w:rPr>
-          <w:b/>
-          <w:bCs/>
-        </w:rPr>
-        <w:t>standardize for processing</w:t>
-      </w:r>
-      <w:r>
-        <w:t>:</w:t>
-      </w:r>
-      <w:r>
-        <w:t xml:space="preserve"> </w:t>
-      </w:r>
-      <w:r>
-        <w:t xml:space="preserve">use </w:t>
+        <w:t>.</w:t>
+      </w:r>
+    </w:p>
+    <w:p/>
+    <w:p/>
+    <w:p/>
+    <w:p>
+      <w:pPr>
+        <w:rPr>
+          <w:b/>
+          <w:bCs/>
+        </w:rPr>
+      </w:pPr>
+      <w:r>
+        <w:rPr>
+          <w:b/>
+          <w:bCs/>
+        </w:rPr>
+        <w:t>SLIDE: Workflow (orange-yellow)</w:t>
+      </w:r>
+    </w:p>
+    <w:p>
+      <w:r>
+        <w:t xml:space="preserve">My main transformation for the final dataset was consolidating author names across the five. To do this, I split the concatenated </w:t>
       </w:r>
       <w:proofErr w:type="spellStart"/>
       <w:r>
-        <w:t>excel’s</w:t>
+        <w:t>dataframe</w:t>
       </w:r>
       <w:proofErr w:type="spellEnd"/>
       <w:r>
-        <w:t xml:space="preserve"> “text to column” feature to split the records into their data points</w:t>
-      </w:r>
-    </w:p>
-    <w:p/>
-    <w:p/>
-    <w:p>
-      <w:pPr>
-        <w:rPr>
-          <w:b/>
-          <w:bCs/>
-        </w:rPr>
-      </w:pPr>
-      <w:r>
-        <w:rPr>
-          <w:b/>
-          <w:bCs/>
-        </w:rPr>
-        <w:t xml:space="preserve">SLIDE: </w:t>
+        <w:t xml:space="preserve"> into two sub-</w:t>
       </w:r>
       <w:proofErr w:type="spellStart"/>
       <w:r>
-        <w:rPr>
-          <w:b/>
-          <w:bCs/>
-        </w:rPr>
-        <w:t>ESTC</w:t>
+        <w:t>dataframes</w:t>
       </w:r>
       <w:proofErr w:type="spellEnd"/>
-    </w:p>
-    <w:p>
-      <w:pPr>
-        <w:pStyle w:val="ListParagraph"/>
-        <w:numPr>
-          <w:ilvl w:val="0"/>
-          <w:numId w:val="1"/>
-        </w:numPr>
-      </w:pPr>
-      <w:r>
-        <w:rPr>
-          <w:b/>
-          <w:bCs/>
-        </w:rPr>
-        <w:lastRenderedPageBreak/>
-        <w:t>provenance</w:t>
-      </w:r>
-      <w:r>
-        <w:t>: based on the English Short Title catalog collection in HathiTrust (not comprehensive)</w:t>
-      </w:r>
-    </w:p>
-    <w:p>
-      <w:pPr>
-        <w:pStyle w:val="ListParagraph"/>
-        <w:numPr>
-          <w:ilvl w:val="0"/>
-          <w:numId w:val="1"/>
-        </w:numPr>
-      </w:pPr>
-      <w:r>
-        <w:rPr>
-          <w:b/>
-          <w:bCs/>
-        </w:rPr>
-        <w:t>collection</w:t>
-      </w:r>
-      <w:r>
-        <w:t>: downloaded metadata of collection records in JSON, extracted author data with Python</w:t>
-      </w:r>
-    </w:p>
-    <w:p>
-      <w:pPr>
-        <w:pStyle w:val="ListParagraph"/>
-        <w:numPr>
-          <w:ilvl w:val="0"/>
-          <w:numId w:val="1"/>
-        </w:numPr>
-        <w:rPr>
-          <w:b/>
-          <w:bCs/>
-        </w:rPr>
-      </w:pPr>
-      <w:r>
-        <w:rPr>
-          <w:b/>
-          <w:bCs/>
-        </w:rPr>
-        <w:t>cleaning</w:t>
-      </w:r>
-    </w:p>
-    <w:p>
-      <w:pPr>
-        <w:pStyle w:val="ListParagraph"/>
-        <w:numPr>
-          <w:ilvl w:val="1"/>
-          <w:numId w:val="1"/>
-        </w:numPr>
-      </w:pPr>
-      <w:r>
-        <w:t xml:space="preserve">used </w:t>
+      <w:r>
+        <w:t>.</w:t>
+      </w:r>
+    </w:p>
+    <w:p>
+      <w:r>
+        <w:t>First, I used the .</w:t>
       </w:r>
       <w:proofErr w:type="spellStart"/>
       <w:r>
-        <w:t>OpenRefine</w:t>
+        <w:t>drop_duplicates</w:t>
       </w:r>
       <w:proofErr w:type="spellEnd"/>
       <w:r>
-        <w:t xml:space="preserve"> to consolidate author repeats and get total counts </w:t>
-      </w:r>
-    </w:p>
-    <w:p>
-      <w:pPr>
-        <w:pStyle w:val="ListParagraph"/>
-        <w:numPr>
-          <w:ilvl w:val="1"/>
-          <w:numId w:val="1"/>
-        </w:numPr>
-      </w:pPr>
-      <w:r>
-        <w:t>hand-edited character encoding errors</w:t>
-      </w:r>
-    </w:p>
-    <w:p>
-      <w:pPr>
-        <w:pStyle w:val="ListParagraph"/>
-        <w:numPr>
-          <w:ilvl w:val="0"/>
-          <w:numId w:val="1"/>
-        </w:numPr>
-      </w:pPr>
-      <w:r>
-        <w:rPr>
-          <w:b/>
-          <w:bCs/>
-        </w:rPr>
-        <w:t>standardize for processing</w:t>
-      </w:r>
-      <w:r>
-        <w:t xml:space="preserve">: </w:t>
-      </w:r>
-      <w:r>
-        <w:t xml:space="preserve">use </w:t>
+        <w:t xml:space="preserve"> method to create a </w:t>
       </w:r>
       <w:proofErr w:type="spellStart"/>
       <w:r>
-        <w:t>excel’s</w:t>
+        <w:t>dataframe</w:t>
       </w:r>
       <w:proofErr w:type="spellEnd"/>
       <w:r>
-        <w:t xml:space="preserve"> “text to column” feature to split the records into their data points</w:t>
-      </w:r>
-    </w:p>
-    <w:p/>
-    <w:p/>
-    <w:p>
-      <w:pPr>
-        <w:rPr>
-          <w:b/>
-          <w:bCs/>
-        </w:rPr>
-      </w:pPr>
-      <w:r>
-        <w:rPr>
-          <w:b/>
-          <w:bCs/>
-        </w:rPr>
-        <w:t>SLIDE: Open Syllabus</w:t>
-      </w:r>
-    </w:p>
-    <w:p>
-      <w:pPr>
-        <w:pStyle w:val="ListParagraph"/>
-        <w:numPr>
-          <w:ilvl w:val="0"/>
-          <w:numId w:val="1"/>
-        </w:numPr>
-      </w:pPr>
-      <w:r>
-        <w:rPr>
-          <w:b/>
-          <w:bCs/>
-        </w:rPr>
-        <w:t>provenance</w:t>
-      </w:r>
-      <w:r>
-        <w:t xml:space="preserve">: </w:t>
-      </w:r>
-      <w:r>
-        <w:t>Open Syllabus explorer, constrained to English literature</w:t>
-      </w:r>
-    </w:p>
-    <w:p>
-      <w:pPr>
-        <w:pStyle w:val="ListParagraph"/>
-        <w:numPr>
-          <w:ilvl w:val="0"/>
-          <w:numId w:val="1"/>
-        </w:numPr>
-      </w:pPr>
-      <w:r>
-        <w:rPr>
-          <w:b/>
-          <w:bCs/>
-        </w:rPr>
-        <w:t>collection</w:t>
-      </w:r>
-      <w:r>
-        <w:t xml:space="preserve">: </w:t>
-      </w:r>
-      <w:r>
-        <w:t>XPATH queries to extract author name and count information, copied and pasted into an excel spreadsheet</w:t>
-      </w:r>
-    </w:p>
-    <w:p>
-      <w:pPr>
-        <w:pStyle w:val="ListParagraph"/>
-        <w:numPr>
-          <w:ilvl w:val="0"/>
-          <w:numId w:val="1"/>
-        </w:numPr>
-        <w:rPr>
-          <w:b/>
-          <w:bCs/>
-        </w:rPr>
-      </w:pPr>
-      <w:r>
-        <w:rPr>
-          <w:b/>
-          <w:bCs/>
-        </w:rPr>
-        <w:t>cleaning</w:t>
-      </w:r>
-    </w:p>
-    <w:p>
-      <w:pPr>
-        <w:pStyle w:val="ListParagraph"/>
-        <w:numPr>
-          <w:ilvl w:val="1"/>
-          <w:numId w:val="1"/>
-        </w:numPr>
-      </w:pPr>
-      <w:r>
-        <w:t>none really needed besides occasional hand-editing</w:t>
-      </w:r>
-    </w:p>
-    <w:p>
-      <w:pPr>
-        <w:pStyle w:val="ListParagraph"/>
-        <w:numPr>
-          <w:ilvl w:val="0"/>
-          <w:numId w:val="1"/>
-        </w:numPr>
-      </w:pPr>
-      <w:r>
-        <w:rPr>
-          <w:b/>
-          <w:bCs/>
-        </w:rPr>
-        <w:t>standardize for processing</w:t>
-      </w:r>
-      <w:r>
-        <w:t xml:space="preserve">: </w:t>
-      </w:r>
-      <w:r>
-        <w:t xml:space="preserve">use </w:t>
+        <w:t xml:space="preserve"> of author names that only appeared in one </w:t>
+      </w:r>
+      <w:proofErr w:type="gramStart"/>
+      <w:r>
+        <w:t>dataset, or</w:t>
+      </w:r>
+      <w:proofErr w:type="gramEnd"/>
+      <w:r>
+        <w:t xml:space="preserve"> were not duplicated.</w:t>
+      </w:r>
+    </w:p>
+    <w:p>
+      <w:r>
+        <w:t xml:space="preserve">Next, I used the .duplicated method to create a </w:t>
       </w:r>
       <w:proofErr w:type="spellStart"/>
       <w:r>
-        <w:t>excel’s</w:t>
+        <w:t>dataframe</w:t>
       </w:r>
       <w:proofErr w:type="spellEnd"/>
       <w:r>
-        <w:t xml:space="preserve"> “text to column” feature to split the records into their data points</w:t>
-      </w:r>
-    </w:p>
-    <w:p/>
-    <w:p/>
-    <w:p/>
-    <w:p>
-      <w:pPr>
-        <w:rPr>
-          <w:b/>
-          <w:bCs/>
-        </w:rPr>
-      </w:pPr>
-      <w:r>
-        <w:rPr>
-          <w:b/>
-          <w:bCs/>
-        </w:rPr>
-        <w:t>SLIDE: OTA</w:t>
-      </w:r>
-    </w:p>
-    <w:p>
-      <w:pPr>
-        <w:pStyle w:val="ListParagraph"/>
-        <w:numPr>
-          <w:ilvl w:val="0"/>
-          <w:numId w:val="1"/>
-        </w:numPr>
-      </w:pPr>
-      <w:r>
-        <w:rPr>
-          <w:b/>
-          <w:bCs/>
-        </w:rPr>
-        <w:t>provenance</w:t>
-      </w:r>
-      <w:r>
-        <w:t xml:space="preserve">: </w:t>
-      </w:r>
-      <w:r>
-        <w:t>Oxford Text Archive catalog hosted by the University of Oxford</w:t>
-      </w:r>
-    </w:p>
-    <w:p>
-      <w:pPr>
-        <w:pStyle w:val="ListParagraph"/>
-        <w:numPr>
-          <w:ilvl w:val="0"/>
-          <w:numId w:val="1"/>
-        </w:numPr>
-      </w:pPr>
-      <w:r>
-        <w:rPr>
-          <w:b/>
-          <w:bCs/>
-        </w:rPr>
-        <w:t>collection</w:t>
-      </w:r>
-      <w:r>
-        <w:t xml:space="preserve">: </w:t>
-      </w:r>
-      <w:r>
-        <w:t>download HTML source of catalogue, run XPATH queries to extract author name and count information, copied and pasted into an excel spreadsheet</w:t>
-      </w:r>
-    </w:p>
-    <w:p>
-      <w:pPr>
-        <w:pStyle w:val="ListParagraph"/>
-        <w:numPr>
-          <w:ilvl w:val="0"/>
-          <w:numId w:val="1"/>
-        </w:numPr>
-        <w:rPr>
-          <w:b/>
-          <w:bCs/>
-        </w:rPr>
-      </w:pPr>
-      <w:r>
-        <w:rPr>
-          <w:b/>
-          <w:bCs/>
-        </w:rPr>
-        <w:t>cleaning</w:t>
-      </w:r>
-    </w:p>
-    <w:p>
-      <w:pPr>
-        <w:pStyle w:val="ListParagraph"/>
-        <w:numPr>
-          <w:ilvl w:val="1"/>
-          <w:numId w:val="1"/>
-        </w:numPr>
-      </w:pPr>
-      <w:r>
-        <w:t xml:space="preserve">used </w:t>
+        <w:t xml:space="preserve"> of author names that appeared in more than one </w:t>
+      </w:r>
+      <w:proofErr w:type="gramStart"/>
+      <w:r>
+        <w:t>dataset, or</w:t>
+      </w:r>
+      <w:proofErr w:type="gramEnd"/>
+      <w:r>
+        <w:t xml:space="preserve"> were duplicated.</w:t>
+      </w:r>
+    </w:p>
+    <w:p/>
+    <w:p/>
+    <w:p>
+      <w:pPr>
+        <w:rPr>
+          <w:b/>
+          <w:bCs/>
+        </w:rPr>
+      </w:pPr>
+      <w:r>
+        <w:rPr>
+          <w:b/>
+          <w:bCs/>
+        </w:rPr>
+        <w:t>SLIDE: Workflow (yellow-green)</w:t>
+      </w:r>
+    </w:p>
+    <w:p>
+      <w:r>
+        <w:t xml:space="preserve">For the next step, I focused on the </w:t>
       </w:r>
       <w:proofErr w:type="spellStart"/>
       <w:r>
-        <w:t>OpenRefine</w:t>
+        <w:t>dataframe</w:t>
       </w:r>
       <w:proofErr w:type="spellEnd"/>
       <w:r>
-        <w:t xml:space="preserve"> to consolidate author repeats and get total counts </w:t>
-      </w:r>
-    </w:p>
-    <w:p>
-      <w:pPr>
-        <w:pStyle w:val="ListParagraph"/>
-        <w:numPr>
-          <w:ilvl w:val="1"/>
-          <w:numId w:val="1"/>
-        </w:numPr>
-      </w:pPr>
-      <w:r>
-        <w:t>hand-edited character encoding errors</w:t>
-      </w:r>
-    </w:p>
-    <w:p>
-      <w:pPr>
-        <w:pStyle w:val="ListParagraph"/>
-        <w:numPr>
-          <w:ilvl w:val="0"/>
-          <w:numId w:val="1"/>
-        </w:numPr>
-      </w:pPr>
-      <w:r>
-        <w:rPr>
-          <w:b/>
-          <w:bCs/>
-        </w:rPr>
-        <w:t>standardize for processing</w:t>
-      </w:r>
-      <w:r>
-        <w:t xml:space="preserve">: </w:t>
-      </w:r>
-      <w:r>
-        <w:t xml:space="preserve">use </w:t>
+        <w:t xml:space="preserve"> of duplicates. I used the .</w:t>
       </w:r>
       <w:proofErr w:type="spellStart"/>
       <w:r>
-        <w:t>excel’s</w:t>
+        <w:t>groupby</w:t>
       </w:r>
       <w:proofErr w:type="spellEnd"/>
       <w:r>
-        <w:t xml:space="preserve"> “text to column” feature to split the records into their data points</w:t>
-      </w:r>
-    </w:p>
-    <w:p/>
-    <w:p/>
-    <w:p/>
-    <w:p>
-      <w:pPr>
-        <w:rPr>
-          <w:b/>
-          <w:bCs/>
-        </w:rPr>
-      </w:pPr>
-      <w:r>
-        <w:rPr>
-          <w:b/>
-          <w:bCs/>
-        </w:rPr>
-        <w:t>SLIDE: Project Gutenberg</w:t>
-      </w:r>
-    </w:p>
-    <w:p>
-      <w:pPr>
-        <w:pStyle w:val="ListParagraph"/>
-        <w:numPr>
-          <w:ilvl w:val="0"/>
-          <w:numId w:val="1"/>
-        </w:numPr>
-      </w:pPr>
-      <w:r>
-        <w:rPr>
-          <w:b/>
-          <w:bCs/>
-        </w:rPr>
-        <w:t>provenance</w:t>
-      </w:r>
-      <w:r>
-        <w:t xml:space="preserve">: </w:t>
-      </w:r>
-      <w:r>
-        <w:t xml:space="preserve">Project Gutenberg catalog hosted by </w:t>
+        <w:t xml:space="preserve"> method to consolidate the records based on the first three identification columns (first name, last name, and title). As those records were consolidated, the </w:t>
       </w:r>
       <w:proofErr w:type="spellStart"/>
       <w:r>
-        <w:t>ibiblio</w:t>
+        <w:t>fraction_total</w:t>
       </w:r>
       <w:proofErr w:type="spellEnd"/>
       <w:r>
-        <w:t xml:space="preserve"> at UNC Chapel Hill</w:t>
-      </w:r>
-    </w:p>
-    <w:p>
-      <w:pPr>
-        <w:pStyle w:val="ListParagraph"/>
-        <w:numPr>
-          <w:ilvl w:val="0"/>
-          <w:numId w:val="1"/>
-        </w:numPr>
-      </w:pPr>
-      <w:r>
-        <w:rPr>
-          <w:b/>
-          <w:bCs/>
-        </w:rPr>
-        <w:t>collection</w:t>
-      </w:r>
-      <w:r>
-        <w:t xml:space="preserve">: </w:t>
-      </w:r>
-      <w:r>
-        <w:t>download TAR archive containing RDF files of entire collection, parse through XML and extract author attribution data</w:t>
-      </w:r>
-    </w:p>
-    <w:p>
-      <w:pPr>
-        <w:pStyle w:val="ListParagraph"/>
-        <w:numPr>
-          <w:ilvl w:val="0"/>
-          <w:numId w:val="1"/>
-        </w:numPr>
-        <w:rPr>
-          <w:b/>
-          <w:bCs/>
-        </w:rPr>
-      </w:pPr>
-      <w:r>
-        <w:rPr>
-          <w:b/>
-          <w:bCs/>
-        </w:rPr>
-        <w:t>cleaning</w:t>
-      </w:r>
-    </w:p>
-    <w:p>
-      <w:pPr>
-        <w:pStyle w:val="ListParagraph"/>
-        <w:numPr>
-          <w:ilvl w:val="1"/>
-          <w:numId w:val="1"/>
-        </w:numPr>
-      </w:pPr>
-      <w:r>
-        <w:t xml:space="preserve">used </w:t>
+        <w:t xml:space="preserve"> values were added together. These consolidated records were then put into a new “consolidated” </w:t>
       </w:r>
       <w:proofErr w:type="spellStart"/>
       <w:r>
-        <w:t>OpenRefine</w:t>
+        <w:t>dataframe</w:t>
       </w:r>
       <w:proofErr w:type="spellEnd"/>
       <w:r>
-        <w:t xml:space="preserve"> to consolidate author repeats and get total counts </w:t>
-      </w:r>
-    </w:p>
-    <w:p>
-      <w:pPr>
-        <w:pStyle w:val="ListParagraph"/>
-        <w:numPr>
-          <w:ilvl w:val="1"/>
-          <w:numId w:val="1"/>
-        </w:numPr>
-      </w:pPr>
-      <w:r>
-        <w:t>hand-edited character encoding errors</w:t>
-      </w:r>
-    </w:p>
-    <w:p>
-      <w:pPr>
-        <w:pStyle w:val="ListParagraph"/>
-        <w:numPr>
-          <w:ilvl w:val="0"/>
-          <w:numId w:val="1"/>
-        </w:numPr>
-      </w:pPr>
-      <w:r>
-        <w:rPr>
-          <w:b/>
-          <w:bCs/>
-        </w:rPr>
-        <w:t>standardize for processing</w:t>
-      </w:r>
-      <w:r>
-        <w:t xml:space="preserve">: </w:t>
-      </w:r>
-      <w:r>
-        <w:t xml:space="preserve">use </w:t>
+        <w:t>.</w:t>
+      </w:r>
+    </w:p>
+    <w:p/>
+    <w:p/>
+    <w:p>
+      <w:pPr>
+        <w:rPr>
+          <w:b/>
+          <w:bCs/>
+        </w:rPr>
+      </w:pPr>
+      <w:r>
+        <w:rPr>
+          <w:b/>
+          <w:bCs/>
+        </w:rPr>
+        <w:t>SLIDE: Workflow (yellow/green-blue)</w:t>
+      </w:r>
+    </w:p>
+    <w:p>
+      <w:r>
+        <w:t xml:space="preserve">Next, I </w:t>
+      </w:r>
+      <w:r>
+        <w:t xml:space="preserve">took the consolidated </w:t>
       </w:r>
       <w:proofErr w:type="spellStart"/>
       <w:r>
-        <w:t>excel’s</w:t>
+        <w:t>dataframe</w:t>
       </w:r>
       <w:proofErr w:type="spellEnd"/>
       <w:r>
-        <w:t xml:space="preserve"> “text to column” feature to split the records into their data points</w:t>
-      </w:r>
-    </w:p>
-    <w:p/>
-    <w:p/>
-    <w:p>
-      <w:pPr>
-        <w:rPr>
-          <w:b/>
-          <w:bCs/>
-        </w:rPr>
-      </w:pPr>
-      <w:r>
-        <w:rPr>
-          <w:b/>
-          <w:bCs/>
-        </w:rPr>
-        <w:t>SLIDE: Workflow overview</w:t>
-      </w:r>
-    </w:p>
-    <w:p>
-      <w:r>
-        <w:t>Now I’ll cover the data processing workflow I followed to bring together my intermediate datasets and create my final dataset file.</w:t>
-      </w:r>
-    </w:p>
-    <w:p/>
-    <w:p/>
-    <w:p/>
-    <w:p>
-      <w:pPr>
-        <w:rPr>
-          <w:b/>
-          <w:bCs/>
-        </w:rPr>
-      </w:pPr>
-      <w:r>
-        <w:rPr>
-          <w:b/>
-          <w:bCs/>
-        </w:rPr>
-        <w:t>SLIDE: Workflow (red-orange)</w:t>
-      </w:r>
-    </w:p>
-    <w:p>
-      <w:r>
-        <w:t xml:space="preserve">For each dataset, I created a Pandas DataFrame. I then concatenated all 5 DataFrames together into one large </w:t>
+        <w:t xml:space="preserve"> and recombined it with the </w:t>
       </w:r>
       <w:proofErr w:type="spellStart"/>
       <w:r>
@@ -971,228 +1150,44 @@
       </w:r>
       <w:proofErr w:type="spellEnd"/>
       <w:r>
-        <w:t>.</w:t>
-      </w:r>
-    </w:p>
-    <w:p/>
-    <w:p/>
-    <w:p/>
-    <w:p>
-      <w:pPr>
-        <w:rPr>
-          <w:b/>
-          <w:bCs/>
-        </w:rPr>
-      </w:pPr>
-      <w:r>
-        <w:rPr>
-          <w:b/>
-          <w:bCs/>
-        </w:rPr>
-        <w:t>SLIDE: Workflow (orange-yellow)</w:t>
-      </w:r>
-    </w:p>
-    <w:p>
-      <w:r>
-        <w:t xml:space="preserve">My main transformation for the final dataset was consolidating author names across the five. To do this, I split the concatenated </w:t>
+        <w:t xml:space="preserve"> of no duplicates to create the final concatenated version of the dataset.</w:t>
+      </w:r>
+    </w:p>
+    <w:p/>
+    <w:p/>
+    <w:p>
+      <w:pPr>
+        <w:rPr>
+          <w:b/>
+          <w:bCs/>
+        </w:rPr>
+      </w:pPr>
+      <w:r>
+        <w:rPr>
+          <w:b/>
+          <w:bCs/>
+        </w:rPr>
+        <w:t>SLIDE: Workflow (blue-purple)</w:t>
+      </w:r>
+    </w:p>
+    <w:p>
+      <w:r>
+        <w:t xml:space="preserve">To get my final values and author representation hierarchy, I divided the entire </w:t>
       </w:r>
       <w:proofErr w:type="spellStart"/>
       <w:r>
+        <w:t>fraction_total</w:t>
+      </w:r>
+      <w:proofErr w:type="spellEnd"/>
+      <w:r>
+        <w:t xml:space="preserve"> column of the final concatenated </w:t>
+      </w:r>
+      <w:proofErr w:type="spellStart"/>
+      <w:r>
         <w:t>dataframe</w:t>
       </w:r>
       <w:proofErr w:type="spellEnd"/>
       <w:r>
-        <w:t xml:space="preserve"> into two sub-</w:t>
-      </w:r>
-      <w:proofErr w:type="spellStart"/>
-      <w:r>
-        <w:t>dataframes</w:t>
-      </w:r>
-      <w:proofErr w:type="spellEnd"/>
-      <w:r>
-        <w:t>.</w:t>
-      </w:r>
-    </w:p>
-    <w:p>
-      <w:r>
-        <w:t>First, I used the .</w:t>
-      </w:r>
-      <w:proofErr w:type="spellStart"/>
-      <w:r>
-        <w:t>drop_duplicates</w:t>
-      </w:r>
-      <w:proofErr w:type="spellEnd"/>
-      <w:r>
-        <w:t xml:space="preserve"> method to create a </w:t>
-      </w:r>
-      <w:proofErr w:type="spellStart"/>
-      <w:r>
-        <w:t>dataframe</w:t>
-      </w:r>
-      <w:proofErr w:type="spellEnd"/>
-      <w:r>
-        <w:t xml:space="preserve"> of author names that only appeared in one </w:t>
-      </w:r>
-      <w:proofErr w:type="gramStart"/>
-      <w:r>
-        <w:t>dataset, or</w:t>
-      </w:r>
-      <w:proofErr w:type="gramEnd"/>
-      <w:r>
-        <w:t xml:space="preserve"> were not duplicated.</w:t>
-      </w:r>
-    </w:p>
-    <w:p>
-      <w:r>
-        <w:t xml:space="preserve">Next, I used the .duplicated method to create a </w:t>
-      </w:r>
-      <w:proofErr w:type="spellStart"/>
-      <w:r>
-        <w:t>dataframe</w:t>
-      </w:r>
-      <w:proofErr w:type="spellEnd"/>
-      <w:r>
-        <w:t xml:space="preserve"> of author names that appeared in more than one </w:t>
-      </w:r>
-      <w:proofErr w:type="gramStart"/>
-      <w:r>
-        <w:t>dataset, or</w:t>
-      </w:r>
-      <w:proofErr w:type="gramEnd"/>
-      <w:r>
-        <w:t xml:space="preserve"> were duplicated.</w:t>
-      </w:r>
-    </w:p>
-    <w:p/>
-    <w:p/>
-    <w:p>
-      <w:pPr>
-        <w:rPr>
-          <w:b/>
-          <w:bCs/>
-        </w:rPr>
-      </w:pPr>
-      <w:r>
-        <w:rPr>
-          <w:b/>
-          <w:bCs/>
-        </w:rPr>
-        <w:t>SLIDE: Workflow (yellow-green)</w:t>
-      </w:r>
-    </w:p>
-    <w:p>
-      <w:r>
-        <w:t xml:space="preserve">For the next step, I focused on the </w:t>
-      </w:r>
-      <w:proofErr w:type="spellStart"/>
-      <w:r>
-        <w:t>dataframe</w:t>
-      </w:r>
-      <w:proofErr w:type="spellEnd"/>
-      <w:r>
-        <w:t xml:space="preserve"> of duplicates. I used the .</w:t>
-      </w:r>
-      <w:proofErr w:type="spellStart"/>
-      <w:r>
-        <w:t>groupby</w:t>
-      </w:r>
-      <w:proofErr w:type="spellEnd"/>
-      <w:r>
-        <w:t xml:space="preserve"> method to consolidate the records based on the first three identification columns (first name, last name, and title). As those records were consolidated, the </w:t>
-      </w:r>
-      <w:proofErr w:type="spellStart"/>
-      <w:r>
-        <w:t>fraction_total</w:t>
-      </w:r>
-      <w:proofErr w:type="spellEnd"/>
-      <w:r>
-        <w:t xml:space="preserve"> values were added together. These consolidated records were then put into a new “consolidated” </w:t>
-      </w:r>
-      <w:proofErr w:type="spellStart"/>
-      <w:r>
-        <w:t>dataframe</w:t>
-      </w:r>
-      <w:proofErr w:type="spellEnd"/>
-      <w:r>
-        <w:t>.</w:t>
-      </w:r>
-    </w:p>
-    <w:p/>
-    <w:p/>
-    <w:p>
-      <w:pPr>
-        <w:rPr>
-          <w:b/>
-          <w:bCs/>
-        </w:rPr>
-      </w:pPr>
-      <w:r>
-        <w:rPr>
-          <w:b/>
-          <w:bCs/>
-        </w:rPr>
-        <w:t>SLIDE: Workflow (yellow/green-blue)</w:t>
-      </w:r>
-    </w:p>
-    <w:p>
-      <w:r>
-        <w:t xml:space="preserve">Next, I </w:t>
-      </w:r>
-      <w:r>
-        <w:t xml:space="preserve">took the consolidated </w:t>
-      </w:r>
-      <w:proofErr w:type="spellStart"/>
-      <w:r>
-        <w:t>dataframe</w:t>
-      </w:r>
-      <w:proofErr w:type="spellEnd"/>
-      <w:r>
-        <w:t xml:space="preserve"> and recombined it with the </w:t>
-      </w:r>
-      <w:proofErr w:type="spellStart"/>
-      <w:r>
-        <w:t>dataframe</w:t>
-      </w:r>
-      <w:proofErr w:type="spellEnd"/>
-      <w:r>
-        <w:t xml:space="preserve"> of no duplicates to create the final concatenated version of the dataset.</w:t>
-      </w:r>
-    </w:p>
-    <w:p/>
-    <w:p/>
-    <w:p>
-      <w:pPr>
-        <w:rPr>
-          <w:b/>
-          <w:bCs/>
-        </w:rPr>
-      </w:pPr>
-      <w:r>
-        <w:rPr>
-          <w:b/>
-          <w:bCs/>
-        </w:rPr>
-        <w:t>SLIDE: Workflow (blue-purple)</w:t>
-      </w:r>
-    </w:p>
-    <w:p>
-      <w:r>
-        <w:t xml:space="preserve">To get my final values and author representation hierarchy, I divided the entire </w:t>
-      </w:r>
-      <w:proofErr w:type="spellStart"/>
-      <w:r>
-        <w:t>fraction_total</w:t>
-      </w:r>
-      <w:proofErr w:type="spellEnd"/>
-      <w:r>
-        <w:t xml:space="preserve"> column of the final concatenated </w:t>
-      </w:r>
-      <w:proofErr w:type="spellStart"/>
-      <w:r>
-        <w:t>dataframe</w:t>
-      </w:r>
-      <w:proofErr w:type="spellEnd"/>
-      <w:r>
         <w:t xml:space="preserve"> by five, the number of datasets, to create my final dataset.</w:t>
       </w:r>
     </w:p>
@@ -1253,7 +1248,19 @@
         <w:t xml:space="preserve">Value limited by scope – </w:t>
       </w:r>
       <w:r>
-        <w:t>I would need to work with many more datasets to use the corpus in the way I was hoping for my future research</w:t>
+        <w:t xml:space="preserve">I would need to work with many more datasets to use the </w:t>
+      </w:r>
+      <w:r>
+        <w:t>dataset</w:t>
+      </w:r>
+      <w:r>
+        <w:t xml:space="preserve"> in the way I was hoping </w:t>
+      </w:r>
+      <w:r>
+        <w:t>in</w:t>
+      </w:r>
+      <w:r>
+        <w:t xml:space="preserve"> my future research</w:t>
       </w:r>
     </w:p>
     <w:p/>
@@ -2209,6 +2216,7 @@
   <w:style w:type="character" w:default="1" w:styleId="DefaultParagraphFont">
     <w:name w:val="Default Paragraph Font"/>
     <w:uiPriority w:val="1"/>
+    <w:semiHidden/>
     <w:unhideWhenUsed/>
   </w:style>
   <w:style w:type="table" w:default="1" w:styleId="TableNormal">

</xml_diff>